<commit_message>
Se realizaron los cambios correspondientes a los requisitos funcionales y no funcionales
</commit_message>
<xml_diff>
--- a/Documentos/01 Gestión/003_PLN_ESC_CONF_WRRS.docx
+++ b/Documentos/01 Gestión/003_PLN_ESC_CONF_WRRS.docx
@@ -752,11 +752,6 @@
           <w:noProof/>
         </w:rPr>
         <w:tab/>
-      </w:r>
-      <w:r>
-        <w:rPr>
-          <w:noProof/>
-        </w:rPr>
         <w:t>4</w:t>
       </w:r>
     </w:p>
@@ -1031,7 +1026,6 @@
       </w:pPr>
       <w:bookmarkStart w:id="0" w:name="_Toc383902528"/>
       <w:r>
-        <w:lastRenderedPageBreak/>
         <w:t>I</w:t>
       </w:r>
       <w:r>
@@ -1472,6 +1466,7 @@
         <w:rPr>
           <w:lang w:val="es-CO"/>
         </w:rPr>
+        <w:lastRenderedPageBreak/>
         <w:t>Conflictos considerados leves</w:t>
       </w:r>
     </w:p>
@@ -1608,52 +1603,106 @@
         <w:rPr>
           <w:lang w:val="es-CO"/>
         </w:rPr>
-        <w:t xml:space="preserve"> un ambiente de tranquilidad y respeto hacia las demás personas involucradas en el altercado, para establecer </w:t>
+        <w:t xml:space="preserve"> un ambiente de tranquilidad y respeto hacia las demás personas involucradas en el altercado, para establecer la conversación se podrá hacer uso de medios como el correo electr</w:t>
+      </w:r>
+      <w:r>
+        <w:rPr>
+          <w:lang w:val="es-CO"/>
+        </w:rPr>
+        <w:t>ónico o llamadas por</w:t>
+      </w:r>
+      <w:r>
+        <w:rPr>
+          <w:lang w:val="es-CO"/>
+        </w:rPr>
+        <w:t xml:space="preserve"> teléfono celular</w:t>
+      </w:r>
+      <w:r>
+        <w:rPr>
+          <w:lang w:val="es-CO"/>
+        </w:rPr>
+        <w:t xml:space="preserve"> en caso de no ser posible la reunión presencial de los involucrados</w:t>
+      </w:r>
+      <w:r>
+        <w:rPr>
+          <w:lang w:val="es-CO"/>
+        </w:rPr>
+        <w:t>.</w:t>
+      </w:r>
+    </w:p>
+    <w:p>
+      <w:pPr>
+        <w:pStyle w:val="Ttulo2"/>
+        <w:rPr>
+          <w:lang w:val="es-CO"/>
+        </w:rPr>
+      </w:pPr>
+      <w:r>
+        <w:rPr>
+          <w:lang w:val="es-CO"/>
+        </w:rPr>
+        <w:t>Proceso para escalar conflictos medios</w:t>
+      </w:r>
+    </w:p>
+    <w:p>
+      <w:pPr>
+        <w:jc w:val="both"/>
+        <w:rPr>
+          <w:lang w:val="es-CO"/>
+        </w:rPr>
+      </w:pPr>
+      <w:r>
+        <w:rPr>
+          <w:lang w:val="es-CO"/>
+        </w:rPr>
+        <w:t xml:space="preserve">Se llevará a cabo por medio del dialogo </w:t>
+      </w:r>
+      <w:r>
+        <w:rPr>
+          <w:lang w:val="es-CO"/>
+        </w:rPr>
+        <w:t>haciendo uso de llamadas telefónicas donde se buscará solucionar el altercado, si el inconveniente persiste será necesario realizar una o varias reuniones presenciales dependiendo de los avances alcanzados con la presencia de un tercero que sirva como mediador entre las partes.</w:t>
+      </w:r>
+    </w:p>
+    <w:p>
+      <w:pPr>
+        <w:pStyle w:val="Ttulo2"/>
+        <w:rPr>
+          <w:lang w:val="es-CO"/>
+        </w:rPr>
+      </w:pPr>
+      <w:r>
+        <w:rPr>
+          <w:lang w:val="es-CO"/>
+        </w:rPr>
+        <w:t>Proceso para escalar conflictos graves</w:t>
+      </w:r>
+    </w:p>
+    <w:p>
+      <w:pPr>
+        <w:jc w:val="both"/>
+        <w:rPr>
+          <w:lang w:val="es-CO"/>
+        </w:rPr>
+      </w:pPr>
+      <w:r>
+        <w:rPr>
+          <w:lang w:val="es-CO"/>
+        </w:rPr>
+        <w:t xml:space="preserve">Se hará por medio de </w:t>
+      </w:r>
+      <w:r>
+        <w:rPr>
+          <w:lang w:val="es-CO"/>
+        </w:rPr>
+        <w:t xml:space="preserve">estrados judiciales de ser necesario bajo las leyes del estado colombiano y con responsabilidad tanto del grupo de trabajo como de la empresa cliente los cuales deberán seguir los pasos impuestos por la ley, con el fin de que el problema sea solucionado y el proceso de desarrollo del sistema no se vea afectado </w:t>
       </w:r>
       <w:r>
         <w:rPr>
           <w:lang w:val="es-CO"/>
         </w:rPr>
         <w:lastRenderedPageBreak/>
-        <w:t>la conversación se podrá hacer uso de medios como el correo electr</w:t>
-      </w:r>
-      <w:r>
-        <w:rPr>
-          <w:lang w:val="es-CO"/>
-        </w:rPr>
-        <w:t>ónico o llamadas por</w:t>
-      </w:r>
-      <w:r>
-        <w:rPr>
-          <w:lang w:val="es-CO"/>
-        </w:rPr>
-        <w:t xml:space="preserve"> teléfono celular</w:t>
-      </w:r>
-      <w:r>
-        <w:rPr>
-          <w:lang w:val="es-CO"/>
-        </w:rPr>
-        <w:t xml:space="preserve"> en caso de no ser posible la reunión presencial de los involucrados</w:t>
-      </w:r>
-      <w:r>
-        <w:rPr>
-          <w:lang w:val="es-CO"/>
-        </w:rPr>
-        <w:t>.</w:t>
-      </w:r>
-    </w:p>
-    <w:p>
-      <w:pPr>
-        <w:pStyle w:val="Ttulo2"/>
-        <w:rPr>
-          <w:lang w:val="es-CO"/>
-        </w:rPr>
-      </w:pPr>
-      <w:r>
-        <w:rPr>
-          <w:lang w:val="es-CO"/>
-        </w:rPr>
-        <w:t>Proceso para escalar conflictos medios</w:t>
+        <w:t>por los inconvenientes presentados, por lo cual las personas involucradas serán marginadas del sistema en mención.</w:t>
       </w:r>
     </w:p>
     <w:p>
@@ -1663,32 +1712,6 @@
           <w:lang w:val="es-CO"/>
         </w:rPr>
       </w:pPr>
-      <w:r>
-        <w:rPr>
-          <w:lang w:val="es-CO"/>
-        </w:rPr>
-        <w:t xml:space="preserve">Se llevará a cabo por medio del dialogo </w:t>
-      </w:r>
-      <w:r>
-        <w:rPr>
-          <w:lang w:val="es-CO"/>
-        </w:rPr>
-        <w:t>haciendo uso de llamadas telefónicas donde se buscará solucionar el altercado, si el inconveniente persiste será necesario realizar una o varias reuniones presenciales dependiendo de los avances alcanzados con la presencia de un tercero que sirva como mediador entre las partes.</w:t>
-      </w:r>
-    </w:p>
-    <w:p>
-      <w:pPr>
-        <w:pStyle w:val="Ttulo2"/>
-        <w:rPr>
-          <w:lang w:val="es-CO"/>
-        </w:rPr>
-      </w:pPr>
-      <w:r>
-        <w:rPr>
-          <w:lang w:val="es-CO"/>
-        </w:rPr>
-        <w:t>Proceso para escalar conflictos graves</w:t>
-      </w:r>
     </w:p>
     <w:p>
       <w:pPr>
@@ -1697,18 +1720,6 @@
           <w:lang w:val="es-CO"/>
         </w:rPr>
       </w:pPr>
-      <w:r>
-        <w:rPr>
-          <w:lang w:val="es-CO"/>
-        </w:rPr>
-        <w:t xml:space="preserve">Se hará por medio de </w:t>
-      </w:r>
-      <w:r>
-        <w:rPr>
-          <w:lang w:val="es-CO"/>
-        </w:rPr>
-        <w:t>estrados judiciales de ser necesario bajo las leyes del estado colombiano y con responsabilidad tanto del grupo de trabajo como de la empresa cliente los cuales deberán seguir los pasos impuestos por la ley, con el fin de que el problema sea solucionado y el proceso de desarrollo del sistema no se vea afectado por los inconvenientes presentados, por lo cual las personas involucradas serán marginadas del sistema en mención.</w:t>
-      </w:r>
     </w:p>
     <w:p>
       <w:pPr>
@@ -1808,22 +1819,6 @@
     </w:p>
     <w:p>
       <w:pPr>
-        <w:jc w:val="both"/>
-        <w:rPr>
-          <w:lang w:val="es-CO"/>
-        </w:rPr>
-      </w:pPr>
-    </w:p>
-    <w:p>
-      <w:pPr>
-        <w:jc w:val="both"/>
-        <w:rPr>
-          <w:lang w:val="es-CO"/>
-        </w:rPr>
-      </w:pPr>
-    </w:p>
-    <w:p>
-      <w:pPr>
         <w:pStyle w:val="Ttulo1"/>
         <w:rPr>
           <w:lang w:val="es-CO"/>
@@ -1833,15 +1828,16 @@
         <w:rPr>
           <w:lang w:val="es-CO"/>
         </w:rPr>
-        <w:lastRenderedPageBreak/>
         <w:t>Anexos</w:t>
       </w:r>
-      <w:bookmarkStart w:id="1" w:name="_GoBack"/>
-      <w:bookmarkEnd w:id="1"/>
     </w:p>
     <w:sectPr>
-      <w:headerReference w:type="default" r:id="rId6"/>
-      <w:footerReference w:type="default" r:id="rId7"/>
+      <w:headerReference w:type="even" r:id="rId6"/>
+      <w:headerReference w:type="default" r:id="rId7"/>
+      <w:footerReference w:type="even" r:id="rId8"/>
+      <w:footerReference w:type="default" r:id="rId9"/>
+      <w:headerReference w:type="first" r:id="rId10"/>
+      <w:footerReference w:type="first" r:id="rId11"/>
       <w:pgSz w:w="12240" w:h="15840"/>
       <w:pgMar w:top="1417" w:right="1701" w:bottom="1417" w:left="1701" w:header="708" w:footer="708" w:gutter="0"/>
       <w:cols w:space="708"/>
@@ -1877,6 +1873,16 @@
 </file>
 
 <file path=word/footer1.xml><?xml version="1.0" encoding="utf-8"?>
+<w:ftr xmlns:wpc="http://schemas.microsoft.com/office/word/2010/wordprocessingCanvas" xmlns:cx="http://schemas.microsoft.com/office/drawing/2014/chartex" xmlns:mc="http://schemas.openxmlformats.org/markup-compatibility/2006" xmlns:o="urn:schemas-microsoft-com:office:office" xmlns:r="http://schemas.openxmlformats.org/officeDocument/2006/relationships" xmlns:m="http://schemas.openxmlformats.org/officeDocument/2006/math" xmlns:v="urn:schemas-microsoft-com:vml" xmlns:wp14="http://schemas.microsoft.com/office/word/2010/wordprocessingDrawing" xmlns:wp="http://schemas.openxmlformats.org/drawingml/2006/wordprocessingDrawing" xmlns:w10="urn:schemas-microsoft-com:office:word" xmlns:w="http://schemas.openxmlformats.org/wordprocessingml/2006/main" xmlns:w14="http://schemas.microsoft.com/office/word/2010/wordml" xmlns:w15="http://schemas.microsoft.com/office/word/2012/wordml" xmlns:w16se="http://schemas.microsoft.com/office/word/2015/wordml/symex" xmlns:wpg="http://schemas.microsoft.com/office/word/2010/wordprocessingGroup" xmlns:wpi="http://schemas.microsoft.com/office/word/2010/wordprocessingInk" xmlns:wne="http://schemas.microsoft.com/office/word/2006/wordml" xmlns:wps="http://schemas.microsoft.com/office/word/2010/wordprocessingShape" mc:Ignorable="w14 w15 w16se wp14">
+  <w:p>
+    <w:pPr>
+      <w:pStyle w:val="Piedepgina"/>
+    </w:pPr>
+  </w:p>
+</w:ftr>
+</file>
+
+<file path=word/footer2.xml><?xml version="1.0" encoding="utf-8"?>
 <w:ftr xmlns:wpc="http://schemas.microsoft.com/office/word/2010/wordprocessingCanvas" xmlns:cx="http://schemas.microsoft.com/office/drawing/2014/chartex" xmlns:mc="http://schemas.openxmlformats.org/markup-compatibility/2006" xmlns:o="urn:schemas-microsoft-com:office:office" xmlns:r="http://schemas.openxmlformats.org/officeDocument/2006/relationships" xmlns:m="http://schemas.openxmlformats.org/officeDocument/2006/math" xmlns:v="urn:schemas-microsoft-com:vml" xmlns:wp14="http://schemas.microsoft.com/office/word/2010/wordprocessingDrawing" xmlns:wp="http://schemas.openxmlformats.org/drawingml/2006/wordprocessingDrawing" xmlns:w10="urn:schemas-microsoft-com:office:word" xmlns:w="http://schemas.openxmlformats.org/wordprocessingml/2006/main" xmlns:w14="http://schemas.microsoft.com/office/word/2010/wordml" xmlns:w15="http://schemas.microsoft.com/office/word/2012/wordml" xmlns:w16se="http://schemas.microsoft.com/office/word/2015/wordml/symex" xmlns:wpg="http://schemas.microsoft.com/office/word/2010/wordprocessingGroup" xmlns:wpi="http://schemas.microsoft.com/office/word/2010/wordprocessingInk" xmlns:wne="http://schemas.microsoft.com/office/word/2006/wordml" xmlns:wps="http://schemas.microsoft.com/office/word/2010/wordprocessingShape" mc:Ignorable="w14 w15 w16se wp14">
   <w:p>
     <w:pPr>
@@ -1927,7 +1933,7 @@
         <w:szCs w:val="20"/>
         <w:lang w:val="es-VE"/>
       </w:rPr>
-      <w:t>6</w:t>
+      <w:t>1</w:t>
     </w:r>
     <w:r>
       <w:rPr>
@@ -1946,6 +1952,16 @@
 </w:ftr>
 </file>
 
+<file path=word/footer3.xml><?xml version="1.0" encoding="utf-8"?>
+<w:ftr xmlns:wpc="http://schemas.microsoft.com/office/word/2010/wordprocessingCanvas" xmlns:cx="http://schemas.microsoft.com/office/drawing/2014/chartex" xmlns:mc="http://schemas.openxmlformats.org/markup-compatibility/2006" xmlns:o="urn:schemas-microsoft-com:office:office" xmlns:r="http://schemas.openxmlformats.org/officeDocument/2006/relationships" xmlns:m="http://schemas.openxmlformats.org/officeDocument/2006/math" xmlns:v="urn:schemas-microsoft-com:vml" xmlns:wp14="http://schemas.microsoft.com/office/word/2010/wordprocessingDrawing" xmlns:wp="http://schemas.openxmlformats.org/drawingml/2006/wordprocessingDrawing" xmlns:w10="urn:schemas-microsoft-com:office:word" xmlns:w="http://schemas.openxmlformats.org/wordprocessingml/2006/main" xmlns:w14="http://schemas.microsoft.com/office/word/2010/wordml" xmlns:w15="http://schemas.microsoft.com/office/word/2012/wordml" xmlns:w16se="http://schemas.microsoft.com/office/word/2015/wordml/symex" xmlns:wpg="http://schemas.microsoft.com/office/word/2010/wordprocessingGroup" xmlns:wpi="http://schemas.microsoft.com/office/word/2010/wordprocessingInk" xmlns:wne="http://schemas.microsoft.com/office/word/2006/wordml" xmlns:wps="http://schemas.microsoft.com/office/word/2010/wordprocessingShape" mc:Ignorable="w14 w15 w16se wp14">
+  <w:p>
+    <w:pPr>
+      <w:pStyle w:val="Piedepgina"/>
+    </w:pPr>
+  </w:p>
+</w:ftr>
+</file>
+
 <file path=word/footnotes.xml><?xml version="1.0" encoding="utf-8"?>
 <w:footnotes xmlns:wpc="http://schemas.microsoft.com/office/word/2010/wordprocessingCanvas" xmlns:cx="http://schemas.microsoft.com/office/drawing/2014/chartex" xmlns:mc="http://schemas.openxmlformats.org/markup-compatibility/2006" xmlns:o="urn:schemas-microsoft-com:office:office" xmlns:r="http://schemas.openxmlformats.org/officeDocument/2006/relationships" xmlns:m="http://schemas.openxmlformats.org/officeDocument/2006/math" xmlns:v="urn:schemas-microsoft-com:vml" xmlns:wp14="http://schemas.microsoft.com/office/word/2010/wordprocessingDrawing" xmlns:wp="http://schemas.openxmlformats.org/drawingml/2006/wordprocessingDrawing" xmlns:w10="urn:schemas-microsoft-com:office:word" xmlns:w="http://schemas.openxmlformats.org/wordprocessingml/2006/main" xmlns:w14="http://schemas.microsoft.com/office/word/2010/wordml" xmlns:w15="http://schemas.microsoft.com/office/word/2012/wordml" xmlns:w16se="http://schemas.microsoft.com/office/word/2015/wordml/symex" xmlns:wpg="http://schemas.microsoft.com/office/word/2010/wordprocessingGroup" xmlns:wpi="http://schemas.microsoft.com/office/word/2010/wordprocessingInk" xmlns:wne="http://schemas.microsoft.com/office/word/2006/wordml" xmlns:wps="http://schemas.microsoft.com/office/word/2010/wordprocessingShape" mc:Ignorable="w14 w15 w16se wp14">
   <w:footnote w:type="separator" w:id="-1">
@@ -1973,6 +1989,470 @@
 
 <file path=word/header1.xml><?xml version="1.0" encoding="utf-8"?>
 <w:hdr xmlns:wpc="http://schemas.microsoft.com/office/word/2010/wordprocessingCanvas" xmlns:cx="http://schemas.microsoft.com/office/drawing/2014/chartex" xmlns:mc="http://schemas.openxmlformats.org/markup-compatibility/2006" xmlns:o="urn:schemas-microsoft-com:office:office" xmlns:r="http://schemas.openxmlformats.org/officeDocument/2006/relationships" xmlns:m="http://schemas.openxmlformats.org/officeDocument/2006/math" xmlns:v="urn:schemas-microsoft-com:vml" xmlns:wp14="http://schemas.microsoft.com/office/word/2010/wordprocessingDrawing" xmlns:wp="http://schemas.openxmlformats.org/drawingml/2006/wordprocessingDrawing" xmlns:w10="urn:schemas-microsoft-com:office:word" xmlns:w="http://schemas.openxmlformats.org/wordprocessingml/2006/main" xmlns:w14="http://schemas.microsoft.com/office/word/2010/wordml" xmlns:w15="http://schemas.microsoft.com/office/word/2012/wordml" xmlns:w16se="http://schemas.microsoft.com/office/word/2015/wordml/symex" xmlns:wpg="http://schemas.microsoft.com/office/word/2010/wordprocessingGroup" xmlns:wpi="http://schemas.microsoft.com/office/word/2010/wordprocessingInk" xmlns:wne="http://schemas.microsoft.com/office/word/2006/wordml" xmlns:wps="http://schemas.microsoft.com/office/word/2010/wordprocessingShape" mc:Ignorable="w14 w15 w16se wp14">
+  <w:p>
+    <w:pPr>
+      <w:pStyle w:val="Encabezado"/>
+    </w:pPr>
+  </w:p>
+</w:hdr>
+</file>
+
+<file path=word/header2.xml><?xml version="1.0" encoding="utf-8"?>
+<w:hdr xmlns:wpc="http://schemas.microsoft.com/office/word/2010/wordprocessingCanvas" xmlns:cx="http://schemas.microsoft.com/office/drawing/2014/chartex" xmlns:mc="http://schemas.openxmlformats.org/markup-compatibility/2006" xmlns:o="urn:schemas-microsoft-com:office:office" xmlns:r="http://schemas.openxmlformats.org/officeDocument/2006/relationships" xmlns:m="http://schemas.openxmlformats.org/officeDocument/2006/math" xmlns:v="urn:schemas-microsoft-com:vml" xmlns:wp14="http://schemas.microsoft.com/office/word/2010/wordprocessingDrawing" xmlns:wp="http://schemas.openxmlformats.org/drawingml/2006/wordprocessingDrawing" xmlns:w10="urn:schemas-microsoft-com:office:word" xmlns:w="http://schemas.openxmlformats.org/wordprocessingml/2006/main" xmlns:w14="http://schemas.microsoft.com/office/word/2010/wordml" xmlns:w15="http://schemas.microsoft.com/office/word/2012/wordml" xmlns:w16se="http://schemas.microsoft.com/office/word/2015/wordml/symex" xmlns:wpg="http://schemas.microsoft.com/office/word/2010/wordprocessingGroup" xmlns:wpi="http://schemas.microsoft.com/office/word/2010/wordprocessingInk" xmlns:wne="http://schemas.microsoft.com/office/word/2006/wordml" xmlns:wps="http://schemas.microsoft.com/office/word/2010/wordprocessingShape" mc:Ignorable="w14 w15 w16se wp14">
+  <w:tbl>
+    <w:tblPr>
+      <w:tblW w:w="9015" w:type="dxa"/>
+      <w:tblBorders>
+        <w:top w:val="single" w:sz="8" w:space="0" w:color="000000"/>
+        <w:left w:val="single" w:sz="8" w:space="0" w:color="000000"/>
+        <w:bottom w:val="single" w:sz="8" w:space="0" w:color="000000"/>
+        <w:right w:val="single" w:sz="8" w:space="0" w:color="000000"/>
+        <w:insideH w:val="single" w:sz="8" w:space="0" w:color="000000"/>
+        <w:insideV w:val="single" w:sz="8" w:space="0" w:color="000000"/>
+      </w:tblBorders>
+      <w:tblLayout w:type="fixed"/>
+      <w:tblLook w:val="0600" w:firstRow="0" w:lastRow="0" w:firstColumn="0" w:lastColumn="0" w:noHBand="1" w:noVBand="1"/>
+    </w:tblPr>
+    <w:tblGrid>
+      <w:gridCol w:w="2325"/>
+      <w:gridCol w:w="4125"/>
+      <w:gridCol w:w="2565"/>
+    </w:tblGrid>
+    <w:tr>
+      <w:trPr>
+        <w:trHeight w:val="460"/>
+      </w:trPr>
+      <w:tc>
+        <w:tcPr>
+          <w:tcW w:w="2325" w:type="dxa"/>
+          <w:vMerge w:val="restart"/>
+          <w:shd w:val="clear" w:color="auto" w:fill="auto"/>
+          <w:tcMar>
+            <w:top w:w="100" w:type="dxa"/>
+            <w:left w:w="100" w:type="dxa"/>
+            <w:bottom w:w="100" w:type="dxa"/>
+            <w:right w:w="100" w:type="dxa"/>
+          </w:tcMar>
+        </w:tcPr>
+        <w:p>
+          <w:pPr>
+            <w:tabs>
+              <w:tab w:val="center" w:pos="4419"/>
+              <w:tab w:val="right" w:pos="8838"/>
+            </w:tabs>
+            <w:spacing w:after="0" w:line="240" w:lineRule="auto"/>
+            <w:jc w:val="right"/>
+            <w:rPr>
+              <w:rFonts w:eastAsiaTheme="minorHAnsi" w:cstheme="minorBidi"/>
+              <w:color w:val="365F91"/>
+              <w:szCs w:val="24"/>
+              <w:lang w:val="es-CO"/>
+            </w:rPr>
+          </w:pPr>
+          <w:r>
+            <w:rPr>
+              <w:rFonts w:eastAsiaTheme="minorHAnsi" w:cstheme="minorBidi"/>
+              <w:color w:val="365F91"/>
+              <w:szCs w:val="24"/>
+              <w:lang w:val="es-CO"/>
+            </w:rPr>
+            <w:drawing>
+              <wp:inline distT="0" distB="0" distL="0" distR="0" wp14:anchorId="5BFCA5B7" wp14:editId="066E4E7A">
+                <wp:extent cx="733245" cy="733245"/>
+                <wp:effectExtent l="0" t="0" r="0" b="0"/>
+                <wp:docPr id="3" name="Imagen 3"/>
+                <wp:cNvGraphicFramePr>
+                  <a:graphicFrameLocks xmlns:a="http://schemas.openxmlformats.org/drawingml/2006/main" noChangeAspect="1"/>
+                </wp:cNvGraphicFramePr>
+                <a:graphic xmlns:a="http://schemas.openxmlformats.org/drawingml/2006/main">
+                  <a:graphicData uri="http://schemas.openxmlformats.org/drawingml/2006/picture">
+                    <pic:pic xmlns:pic="http://schemas.openxmlformats.org/drawingml/2006/picture">
+                      <pic:nvPicPr>
+                        <pic:cNvPr id="0" name="Picture 1"/>
+                        <pic:cNvPicPr>
+                          <a:picLocks noChangeAspect="1" noChangeArrowheads="1"/>
+                        </pic:cNvPicPr>
+                      </pic:nvPicPr>
+                      <pic:blipFill>
+                        <a:blip r:embed="rId1">
+                          <a:extLst>
+                            <a:ext uri="{28A0092B-C50C-407E-A947-70E740481C1C}">
+                              <a14:useLocalDpi xmlns:a14="http://schemas.microsoft.com/office/drawing/2010/main" val="0"/>
+                            </a:ext>
+                          </a:extLst>
+                        </a:blip>
+                        <a:srcRect/>
+                        <a:stretch>
+                          <a:fillRect/>
+                        </a:stretch>
+                      </pic:blipFill>
+                      <pic:spPr bwMode="auto">
+                        <a:xfrm>
+                          <a:off x="0" y="0"/>
+                          <a:ext cx="768664" cy="768664"/>
+                        </a:xfrm>
+                        <a:prstGeom prst="rect">
+                          <a:avLst/>
+                        </a:prstGeom>
+                        <a:noFill/>
+                        <a:ln>
+                          <a:noFill/>
+                        </a:ln>
+                      </pic:spPr>
+                    </pic:pic>
+                  </a:graphicData>
+                </a:graphic>
+              </wp:inline>
+            </w:drawing>
+          </w:r>
+        </w:p>
+      </w:tc>
+      <w:tc>
+        <w:tcPr>
+          <w:tcW w:w="4125" w:type="dxa"/>
+          <w:shd w:val="clear" w:color="auto" w:fill="auto"/>
+          <w:tcMar>
+            <w:top w:w="100" w:type="dxa"/>
+            <w:left w:w="100" w:type="dxa"/>
+            <w:bottom w:w="100" w:type="dxa"/>
+            <w:right w:w="100" w:type="dxa"/>
+          </w:tcMar>
+        </w:tcPr>
+        <w:p>
+          <w:pPr>
+            <w:tabs>
+              <w:tab w:val="center" w:pos="4419"/>
+              <w:tab w:val="right" w:pos="8838"/>
+            </w:tabs>
+            <w:spacing w:after="0" w:line="240" w:lineRule="auto"/>
+            <w:jc w:val="right"/>
+            <w:rPr>
+              <w:rFonts w:eastAsiaTheme="minorHAnsi" w:cstheme="minorBidi"/>
+              <w:color w:val="365F91"/>
+              <w:szCs w:val="24"/>
+              <w:lang w:val="es-CO"/>
+            </w:rPr>
+          </w:pPr>
+          <w:r>
+            <w:rPr>
+              <w:rFonts w:eastAsiaTheme="minorHAnsi" w:cstheme="minorBidi"/>
+              <w:color w:val="365F91"/>
+              <w:szCs w:val="24"/>
+              <w:lang w:val="es-CO"/>
+            </w:rPr>
+            <w:t>003_PLN_ESC_CONF_WRRS</w:t>
+          </w:r>
+        </w:p>
+      </w:tc>
+      <w:tc>
+        <w:tcPr>
+          <w:tcW w:w="2565" w:type="dxa"/>
+          <w:shd w:val="clear" w:color="auto" w:fill="auto"/>
+          <w:tcMar>
+            <w:top w:w="100" w:type="dxa"/>
+            <w:left w:w="100" w:type="dxa"/>
+            <w:bottom w:w="100" w:type="dxa"/>
+            <w:right w:w="100" w:type="dxa"/>
+          </w:tcMar>
+        </w:tcPr>
+        <w:p>
+          <w:pPr>
+            <w:tabs>
+              <w:tab w:val="center" w:pos="4419"/>
+              <w:tab w:val="right" w:pos="8838"/>
+            </w:tabs>
+            <w:spacing w:after="0" w:line="240" w:lineRule="auto"/>
+            <w:jc w:val="right"/>
+            <w:rPr>
+              <w:rFonts w:eastAsiaTheme="minorHAnsi" w:cstheme="minorBidi"/>
+              <w:color w:val="365F91"/>
+              <w:szCs w:val="24"/>
+              <w:lang w:val="es-CO"/>
+            </w:rPr>
+          </w:pPr>
+          <w:r>
+            <w:rPr>
+              <w:rFonts w:eastAsiaTheme="minorHAnsi" w:cstheme="minorBidi"/>
+              <w:color w:val="365F91"/>
+              <w:szCs w:val="24"/>
+              <w:lang w:val="es-ES"/>
+            </w:rPr>
+            <w:t xml:space="preserve">Página </w:t>
+          </w:r>
+          <w:r>
+            <w:rPr>
+              <w:rFonts w:eastAsiaTheme="minorHAnsi" w:cstheme="minorBidi"/>
+              <w:b/>
+              <w:bCs/>
+              <w:color w:val="365F91"/>
+              <w:szCs w:val="24"/>
+              <w:lang w:val="es-ES"/>
+            </w:rPr>
+            <w:fldChar w:fldCharType="begin"/>
+          </w:r>
+          <w:r>
+            <w:rPr>
+              <w:rFonts w:eastAsiaTheme="minorHAnsi" w:cstheme="minorBidi"/>
+              <w:b/>
+              <w:bCs/>
+              <w:color w:val="365F91"/>
+              <w:szCs w:val="24"/>
+              <w:lang w:val="es-ES"/>
+            </w:rPr>
+            <w:instrText>PAGE  \* Arabic  \* MERGEFORMAT</w:instrText>
+          </w:r>
+          <w:r>
+            <w:rPr>
+              <w:rFonts w:eastAsiaTheme="minorHAnsi" w:cstheme="minorBidi"/>
+              <w:b/>
+              <w:bCs/>
+              <w:color w:val="365F91"/>
+              <w:szCs w:val="24"/>
+              <w:lang w:val="es-ES"/>
+            </w:rPr>
+            <w:fldChar w:fldCharType="separate"/>
+          </w:r>
+          <w:r>
+            <w:rPr>
+              <w:rFonts w:eastAsiaTheme="minorHAnsi" w:cstheme="minorBidi"/>
+              <w:b/>
+              <w:bCs/>
+              <w:noProof/>
+              <w:color w:val="365F91"/>
+              <w:szCs w:val="24"/>
+              <w:lang w:val="es-ES"/>
+            </w:rPr>
+            <w:t>1</w:t>
+          </w:r>
+          <w:r>
+            <w:rPr>
+              <w:rFonts w:eastAsiaTheme="minorHAnsi" w:cstheme="minorBidi"/>
+              <w:color w:val="365F91"/>
+              <w:szCs w:val="24"/>
+              <w:lang w:val="es-CO"/>
+            </w:rPr>
+            <w:fldChar w:fldCharType="end"/>
+          </w:r>
+          <w:r>
+            <w:rPr>
+              <w:rFonts w:eastAsiaTheme="minorHAnsi" w:cstheme="minorBidi"/>
+              <w:color w:val="365F91"/>
+              <w:szCs w:val="24"/>
+              <w:lang w:val="es-ES"/>
+            </w:rPr>
+            <w:t xml:space="preserve"> de </w:t>
+          </w:r>
+          <w:r>
+            <w:rPr>
+              <w:rFonts w:eastAsiaTheme="minorHAnsi" w:cstheme="minorBidi"/>
+              <w:b/>
+              <w:bCs/>
+              <w:color w:val="365F91"/>
+              <w:szCs w:val="24"/>
+              <w:lang w:val="es-ES"/>
+            </w:rPr>
+            <w:fldChar w:fldCharType="begin"/>
+          </w:r>
+          <w:r>
+            <w:rPr>
+              <w:rFonts w:eastAsiaTheme="minorHAnsi" w:cstheme="minorBidi"/>
+              <w:b/>
+              <w:bCs/>
+              <w:color w:val="365F91"/>
+              <w:szCs w:val="24"/>
+              <w:lang w:val="es-ES"/>
+            </w:rPr>
+            <w:instrText>NUMPAGES  \* Arabic  \* MERGEFORMAT</w:instrText>
+          </w:r>
+          <w:r>
+            <w:rPr>
+              <w:rFonts w:eastAsiaTheme="minorHAnsi" w:cstheme="minorBidi"/>
+              <w:b/>
+              <w:bCs/>
+              <w:color w:val="365F91"/>
+              <w:szCs w:val="24"/>
+              <w:lang w:val="es-ES"/>
+            </w:rPr>
+            <w:fldChar w:fldCharType="separate"/>
+          </w:r>
+          <w:r>
+            <w:rPr>
+              <w:rFonts w:eastAsiaTheme="minorHAnsi" w:cstheme="minorBidi"/>
+              <w:b/>
+              <w:bCs/>
+              <w:noProof/>
+              <w:color w:val="365F91"/>
+              <w:szCs w:val="24"/>
+              <w:lang w:val="es-ES"/>
+            </w:rPr>
+            <w:t>6</w:t>
+          </w:r>
+          <w:r>
+            <w:rPr>
+              <w:rFonts w:eastAsiaTheme="minorHAnsi" w:cstheme="minorBidi"/>
+              <w:color w:val="365F91"/>
+              <w:szCs w:val="24"/>
+              <w:lang w:val="es-CO"/>
+            </w:rPr>
+            <w:fldChar w:fldCharType="end"/>
+          </w:r>
+        </w:p>
+      </w:tc>
+    </w:tr>
+    <w:tr>
+      <w:trPr>
+        <w:trHeight w:val="420"/>
+      </w:trPr>
+      <w:tc>
+        <w:tcPr>
+          <w:tcW w:w="2325" w:type="dxa"/>
+          <w:vMerge/>
+          <w:shd w:val="clear" w:color="auto" w:fill="auto"/>
+          <w:tcMar>
+            <w:top w:w="100" w:type="dxa"/>
+            <w:left w:w="100" w:type="dxa"/>
+            <w:bottom w:w="100" w:type="dxa"/>
+            <w:right w:w="100" w:type="dxa"/>
+          </w:tcMar>
+        </w:tcPr>
+        <w:p>
+          <w:pPr>
+            <w:tabs>
+              <w:tab w:val="center" w:pos="4419"/>
+              <w:tab w:val="right" w:pos="8838"/>
+            </w:tabs>
+            <w:spacing w:after="0" w:line="240" w:lineRule="auto"/>
+            <w:jc w:val="right"/>
+            <w:rPr>
+              <w:rFonts w:eastAsiaTheme="minorHAnsi" w:cstheme="minorBidi"/>
+              <w:color w:val="365F91"/>
+              <w:szCs w:val="24"/>
+              <w:lang w:val="es-CO"/>
+            </w:rPr>
+          </w:pPr>
+        </w:p>
+      </w:tc>
+      <w:tc>
+        <w:tcPr>
+          <w:tcW w:w="4125" w:type="dxa"/>
+          <w:shd w:val="clear" w:color="auto" w:fill="auto"/>
+          <w:tcMar>
+            <w:top w:w="100" w:type="dxa"/>
+            <w:left w:w="100" w:type="dxa"/>
+            <w:bottom w:w="100" w:type="dxa"/>
+            <w:right w:w="100" w:type="dxa"/>
+          </w:tcMar>
+        </w:tcPr>
+        <w:p>
+          <w:pPr>
+            <w:tabs>
+              <w:tab w:val="center" w:pos="4419"/>
+              <w:tab w:val="right" w:pos="8838"/>
+            </w:tabs>
+            <w:spacing w:after="0" w:line="240" w:lineRule="auto"/>
+            <w:jc w:val="right"/>
+            <w:rPr>
+              <w:rFonts w:eastAsiaTheme="minorHAnsi" w:cstheme="minorBidi"/>
+              <w:color w:val="365F91"/>
+              <w:szCs w:val="24"/>
+              <w:lang w:val="es-CO"/>
+            </w:rPr>
+          </w:pPr>
+          <w:r>
+            <w:rPr>
+              <w:rFonts w:eastAsiaTheme="minorHAnsi" w:cstheme="minorBidi"/>
+              <w:color w:val="365F91"/>
+              <w:szCs w:val="24"/>
+              <w:lang w:val="es-CO"/>
+            </w:rPr>
+            <w:t>Plan de escalamiento de conflictos</w:t>
+          </w:r>
+        </w:p>
+      </w:tc>
+      <w:tc>
+        <w:tcPr>
+          <w:tcW w:w="2565" w:type="dxa"/>
+          <w:shd w:val="clear" w:color="auto" w:fill="auto"/>
+          <w:tcMar>
+            <w:top w:w="100" w:type="dxa"/>
+            <w:left w:w="100" w:type="dxa"/>
+            <w:bottom w:w="100" w:type="dxa"/>
+            <w:right w:w="100" w:type="dxa"/>
+          </w:tcMar>
+        </w:tcPr>
+        <w:p>
+          <w:pPr>
+            <w:tabs>
+              <w:tab w:val="center" w:pos="4419"/>
+              <w:tab w:val="right" w:pos="8838"/>
+            </w:tabs>
+            <w:spacing w:after="0" w:line="240" w:lineRule="auto"/>
+            <w:jc w:val="right"/>
+            <w:rPr>
+              <w:rFonts w:eastAsiaTheme="minorHAnsi" w:cstheme="minorBidi"/>
+              <w:color w:val="365F91"/>
+              <w:szCs w:val="24"/>
+              <w:lang w:val="es-ES"/>
+            </w:rPr>
+          </w:pPr>
+          <w:r>
+            <w:rPr>
+              <w:rFonts w:eastAsiaTheme="minorHAnsi" w:cstheme="minorBidi"/>
+              <w:color w:val="365F91"/>
+              <w:szCs w:val="24"/>
+              <w:lang w:val="es-ES"/>
+            </w:rPr>
+            <w:t>Edición 1</w:t>
+          </w:r>
+        </w:p>
+        <w:p>
+          <w:pPr>
+            <w:tabs>
+              <w:tab w:val="center" w:pos="4419"/>
+              <w:tab w:val="right" w:pos="8838"/>
+            </w:tabs>
+            <w:spacing w:after="0" w:line="240" w:lineRule="auto"/>
+            <w:jc w:val="right"/>
+            <w:rPr>
+              <w:rFonts w:eastAsiaTheme="minorHAnsi" w:cstheme="minorBidi"/>
+              <w:color w:val="365F91"/>
+              <w:szCs w:val="24"/>
+              <w:lang w:val="es-ES"/>
+            </w:rPr>
+          </w:pPr>
+          <w:r>
+            <w:rPr>
+              <w:rFonts w:eastAsiaTheme="minorHAnsi" w:cstheme="minorBidi"/>
+              <w:color w:val="365F91"/>
+              <w:szCs w:val="24"/>
+              <w:lang w:val="es-ES"/>
+            </w:rPr>
+            <w:t>fecha: 1</w:t>
+          </w:r>
+          <w:r>
+            <w:rPr>
+              <w:rFonts w:eastAsiaTheme="minorHAnsi" w:cstheme="minorBidi"/>
+              <w:color w:val="365F91"/>
+              <w:szCs w:val="24"/>
+              <w:lang w:val="es-ES"/>
+            </w:rPr>
+            <w:t>0/05</w:t>
+          </w:r>
+          <w:bookmarkStart w:id="1" w:name="_GoBack"/>
+          <w:bookmarkEnd w:id="1"/>
+          <w:r>
+            <w:rPr>
+              <w:rFonts w:eastAsiaTheme="minorHAnsi" w:cstheme="minorBidi"/>
+              <w:color w:val="365F91"/>
+              <w:szCs w:val="24"/>
+              <w:lang w:val="es-ES"/>
+            </w:rPr>
+            <w:t>/2019</w:t>
+          </w:r>
+        </w:p>
+      </w:tc>
+    </w:tr>
+  </w:tbl>
   <w:p>
     <w:pPr>
       <w:pStyle w:val="Encabezado"/>
@@ -1985,90 +2465,12 @@
     </w:pPr>
     <w:r>
       <w:rPr>
-        <w:noProof/>
-        <w:lang w:eastAsia="es-CO"/>
-      </w:rPr>
-      <w:drawing>
-        <wp:anchor distT="0" distB="0" distL="114300" distR="114300" simplePos="0" relativeHeight="251660288" behindDoc="1" locked="0" layoutInCell="1" allowOverlap="1">
-          <wp:simplePos x="0" y="0"/>
-          <wp:positionH relativeFrom="column">
-            <wp:posOffset>5130165</wp:posOffset>
-          </wp:positionH>
-          <wp:positionV relativeFrom="paragraph">
-            <wp:posOffset>-281940</wp:posOffset>
-          </wp:positionV>
-          <wp:extent cx="533400" cy="533400"/>
-          <wp:effectExtent l="0" t="0" r="0" b="0"/>
-          <wp:wrapThrough wrapText="bothSides">
-            <wp:wrapPolygon edited="0">
-              <wp:start x="0" y="0"/>
-              <wp:lineTo x="0" y="18514"/>
-              <wp:lineTo x="3857" y="20829"/>
-              <wp:lineTo x="16971" y="20829"/>
-              <wp:lineTo x="20829" y="18514"/>
-              <wp:lineTo x="20829" y="0"/>
-              <wp:lineTo x="0" y="0"/>
-            </wp:wrapPolygon>
-          </wp:wrapThrough>
-          <wp:docPr id="2" name="Imagen 2" descr="logo JRPDG"/>
-          <wp:cNvGraphicFramePr>
-            <a:graphicFrameLocks xmlns:a="http://schemas.openxmlformats.org/drawingml/2006/main" noChangeAspect="1"/>
-          </wp:cNvGraphicFramePr>
-          <a:graphic xmlns:a="http://schemas.openxmlformats.org/drawingml/2006/main">
-            <a:graphicData uri="http://schemas.openxmlformats.org/drawingml/2006/picture">
-              <pic:pic xmlns:pic="http://schemas.openxmlformats.org/drawingml/2006/picture">
-                <pic:nvPicPr>
-                  <pic:cNvPr id="0" name="Picture 2" descr="logo JRPDG"/>
-                  <pic:cNvPicPr>
-                    <a:picLocks noChangeAspect="1" noChangeArrowheads="1"/>
-                  </pic:cNvPicPr>
-                </pic:nvPicPr>
-                <pic:blipFill>
-                  <a:blip r:embed="rId1">
-                    <a:extLst>
-                      <a:ext uri="{28A0092B-C50C-407E-A947-70E740481C1C}">
-                        <a14:useLocalDpi xmlns:a14="http://schemas.microsoft.com/office/drawing/2010/main" val="0"/>
-                      </a:ext>
-                    </a:extLst>
-                  </a:blip>
-                  <a:srcRect/>
-                  <a:stretch>
-                    <a:fillRect/>
-                  </a:stretch>
-                </pic:blipFill>
-                <pic:spPr bwMode="auto">
-                  <a:xfrm>
-                    <a:off x="0" y="0"/>
-                    <a:ext cx="533400" cy="533400"/>
-                  </a:xfrm>
-                  <a:prstGeom prst="rect">
-                    <a:avLst/>
-                  </a:prstGeom>
-                  <a:noFill/>
-                  <a:ln>
-                    <a:noFill/>
-                  </a:ln>
-                </pic:spPr>
-              </pic:pic>
-            </a:graphicData>
-          </a:graphic>
-          <wp14:sizeRelH relativeFrom="page">
-            <wp14:pctWidth>0</wp14:pctWidth>
-          </wp14:sizeRelH>
-          <wp14:sizeRelV relativeFrom="page">
-            <wp14:pctHeight>0</wp14:pctHeight>
-          </wp14:sizeRelV>
-        </wp:anchor>
-      </w:drawing>
-    </w:r>
-    <w:r>
-      <w:rPr>
         <w:b/>
         <w:color w:val="0D0D0D"/>
         <w:sz w:val="28"/>
         <w:szCs w:val="28"/>
       </w:rPr>
-      <w:t xml:space="preserve">JRPDG Desarrollos   </w:t>
+      <w:t xml:space="preserve"> </w:t>
     </w:r>
   </w:p>
   <w:p>
@@ -2082,91 +2484,17 @@
         <w:szCs w:val="24"/>
       </w:rPr>
     </w:pPr>
-    <w:r>
-      <w:rPr>
-        <w:b/>
-        <w:i/>
-        <w:noProof/>
-        <w:color w:val="365F91"/>
-        <w:szCs w:val="24"/>
-        <w:lang w:eastAsia="es-CO"/>
-      </w:rPr>
-      <mc:AlternateContent>
-        <mc:Choice Requires="wps">
-          <w:drawing>
-            <wp:anchor distT="0" distB="0" distL="114300" distR="114300" simplePos="0" relativeHeight="251659264" behindDoc="0" locked="0" layoutInCell="1" allowOverlap="1">
-              <wp:simplePos x="0" y="0"/>
-              <wp:positionH relativeFrom="column">
-                <wp:posOffset>-66675</wp:posOffset>
-              </wp:positionH>
-              <wp:positionV relativeFrom="paragraph">
-                <wp:posOffset>105410</wp:posOffset>
-              </wp:positionV>
-              <wp:extent cx="5722620" cy="162560"/>
-              <wp:effectExtent l="19050" t="23495" r="40005" b="52070"/>
-              <wp:wrapNone/>
-              <wp:docPr id="1" name="Rectángulo 1"/>
-              <wp:cNvGraphicFramePr>
-                <a:graphicFrameLocks xmlns:a="http://schemas.openxmlformats.org/drawingml/2006/main"/>
-              </wp:cNvGraphicFramePr>
-              <a:graphic xmlns:a="http://schemas.openxmlformats.org/drawingml/2006/main">
-                <a:graphicData uri="http://schemas.microsoft.com/office/word/2010/wordprocessingShape">
-                  <wps:wsp>
-                    <wps:cNvSpPr>
-                      <a:spLocks noChangeArrowheads="1"/>
-                    </wps:cNvSpPr>
-                    <wps:spPr bwMode="auto">
-                      <a:xfrm>
-                        <a:off x="0" y="0"/>
-                        <a:ext cx="5722620" cy="162560"/>
-                      </a:xfrm>
-                      <a:prstGeom prst="rect">
-                        <a:avLst/>
-                      </a:prstGeom>
-                      <a:solidFill>
-                        <a:srgbClr val="4F81BD"/>
-                      </a:solidFill>
-                      <a:ln w="38100">
-                        <a:solidFill>
-                          <a:srgbClr val="F2F2F2"/>
-                        </a:solidFill>
-                        <a:miter lim="800000"/>
-                        <a:headEnd/>
-                        <a:tailEnd/>
-                      </a:ln>
-                      <a:effectLst>
-                        <a:outerShdw dist="28398" dir="3806097" algn="ctr" rotWithShape="0">
-                          <a:srgbClr val="243F60">
-                            <a:alpha val="50000"/>
-                          </a:srgbClr>
-                        </a:outerShdw>
-                      </a:effectLst>
-                    </wps:spPr>
-                    <wps:bodyPr rot="0" vert="horz" wrap="square" lIns="91440" tIns="45720" rIns="91440" bIns="45720" anchor="t" anchorCtr="0" upright="1">
-                      <a:noAutofit/>
-                    </wps:bodyPr>
-                  </wps:wsp>
-                </a:graphicData>
-              </a:graphic>
-              <wp14:sizeRelH relativeFrom="page">
-                <wp14:pctWidth>0</wp14:pctWidth>
-              </wp14:sizeRelH>
-              <wp14:sizeRelV relativeFrom="page">
-                <wp14:pctHeight>0</wp14:pctHeight>
-              </wp14:sizeRelV>
-            </wp:anchor>
-          </w:drawing>
-        </mc:Choice>
-        <mc:Fallback>
-          <w:pict>
-            <v:rect w14:anchorId="0A604DB7" id="Rectángulo 1" o:spid="_x0000_s1026" style="position:absolute;margin-left:-5.25pt;margin-top:8.3pt;width:450.6pt;height:12.8pt;z-index:251659264;visibility:visible;mso-wrap-style:square;mso-width-percent:0;mso-height-percent:0;mso-wrap-distance-left:9pt;mso-wrap-distance-top:0;mso-wrap-distance-right:9pt;mso-wrap-distance-bottom:0;mso-position-horizontal:absolute;mso-position-horizontal-relative:text;mso-position-vertical:absolute;mso-position-vertical-relative:text;mso-width-percent:0;mso-height-percent:0;mso-width-relative:page;mso-height-relative:page;v-text-anchor:top" o:gfxdata="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" fillcolor="#4f81bd" strokecolor="#f2f2f2" strokeweight="3pt">
-              <v:shadow on="t" color="#243f60" opacity=".5" offset="1pt"/>
-            </v:rect>
-          </w:pict>
-        </mc:Fallback>
-      </mc:AlternateContent>
-    </w:r>
   </w:p>
+  <w:p>
+    <w:pPr>
+      <w:pStyle w:val="Encabezado"/>
+    </w:pPr>
+  </w:p>
+</w:hdr>
+</file>
+
+<file path=word/header3.xml><?xml version="1.0" encoding="utf-8"?>
+<w:hdr xmlns:wpc="http://schemas.microsoft.com/office/word/2010/wordprocessingCanvas" xmlns:cx="http://schemas.microsoft.com/office/drawing/2014/chartex" xmlns:mc="http://schemas.openxmlformats.org/markup-compatibility/2006" xmlns:o="urn:schemas-microsoft-com:office:office" xmlns:r="http://schemas.openxmlformats.org/officeDocument/2006/relationships" xmlns:m="http://schemas.openxmlformats.org/officeDocument/2006/math" xmlns:v="urn:schemas-microsoft-com:vml" xmlns:wp14="http://schemas.microsoft.com/office/word/2010/wordprocessingDrawing" xmlns:wp="http://schemas.openxmlformats.org/drawingml/2006/wordprocessingDrawing" xmlns:w10="urn:schemas-microsoft-com:office:word" xmlns:w="http://schemas.openxmlformats.org/wordprocessingml/2006/main" xmlns:w14="http://schemas.microsoft.com/office/word/2010/wordml" xmlns:w15="http://schemas.microsoft.com/office/word/2012/wordml" xmlns:w16se="http://schemas.microsoft.com/office/word/2015/wordml/symex" xmlns:wpg="http://schemas.microsoft.com/office/word/2010/wordprocessingGroup" xmlns:wpi="http://schemas.microsoft.com/office/word/2010/wordprocessingInk" xmlns:wne="http://schemas.microsoft.com/office/word/2006/wordml" xmlns:wps="http://schemas.microsoft.com/office/word/2010/wordprocessingShape" mc:Ignorable="w14 w15 w16se wp14">
   <w:p>
     <w:pPr>
       <w:pStyle w:val="Encabezado"/>

</xml_diff>